<commit_message>
Updated files until today
</commit_message>
<xml_diff>
--- a/1. Languages/4. AllLangugages/22. HW- 1981-08-14-ShriMatajiSpeech-AISummaryTeluguTranslation-CorrectedPartly.docx
+++ b/1. Languages/4. AllLangugages/22. HW- 1981-08-14-ShriMatajiSpeech-AISummaryTeluguTranslation-CorrectedPartly.docx
@@ -73,87 +73,212 @@
         </w:rPr>
       </w:r>
     </w:p>
-    <w:p>
-      <w:pPr>
-        <w:rPr>
-          <w:rFonts w:ascii="optos " w:cs="optos " w:eastAsia="optos " w:hAnsi="optos "/>
-        </w:rPr>
-      </w:pPr>
-      <w:r>
-        <w:rPr>
-          <w:rFonts w:ascii="optos " w:cs="optos " w:eastAsia="optos " w:hAnsi="optos "/>
-          <w:sz w:val="24"/>
-          <w:szCs w:val="24"/>
-          <w:rtl w:val="0"/>
-        </w:rPr>
-        <w:t xml:space="preserve">శాస్త్రీయ మరియు నిష్పాక్షిక దృక్పథం (perspective)  : శ్రీ మాతాజీ సహజ యోగాన్ని </w:t>
-      </w:r>
-      <w:r>
-        <w:rPr>
-          <w:rFonts w:ascii="optos " w:cs="optos " w:eastAsia="optos " w:hAnsi="optos "/>
-          <w:smallCaps w:val="0"/>
-          <w:color w:val="000000"/>
-          <w:sz w:val="24"/>
-          <w:szCs w:val="24"/>
-          <w:rtl w:val="0"/>
-        </w:rPr>
-        <w:t xml:space="preserve">నిష్పాక్షిక</w:t>
-      </w:r>
-      <w:r>
-        <w:rPr>
-          <w:rFonts w:ascii="optos " w:cs="optos " w:eastAsia="optos " w:hAnsi="optos "/>
-          <w:sz w:val="24"/>
-          <w:szCs w:val="24"/>
-          <w:rtl w:val="0"/>
-        </w:rPr>
-        <w:t xml:space="preserve"> (openminded), శాస్త్రీయ (scientific) విధానంలో (approach) </w:t>
-      </w:r>
-      <w:r>
-        <w:rPr>
-          <w:rFonts w:ascii="optos " w:cs="optos " w:eastAsia="optos " w:hAnsi="optos "/>
-          <w:smallCaps w:val="0"/>
-          <w:color w:val="000000"/>
-          <w:sz w:val="24"/>
-          <w:szCs w:val="24"/>
-          <w:rtl w:val="0"/>
-        </w:rPr>
-        <w:t xml:space="preserve">అధ్యయనం</w:t>
-      </w:r>
-      <w:r>
-        <w:rPr>
-          <w:rFonts w:ascii="optos " w:cs="optos " w:eastAsia="optos " w:hAnsi="optos "/>
-          <w:sz w:val="24"/>
-          <w:szCs w:val="24"/>
-          <w:rtl w:val="0"/>
-        </w:rPr>
-        <w:t xml:space="preserve"> (study, </w:t>
-      </w:r>
-      <w:r>
-        <w:rPr>
-          <w:rFonts w:ascii="optos " w:cs="optos " w:eastAsia="optos " w:hAnsi="optos "/>
-          <w:smallCaps w:val="0"/>
-          <w:color w:val="000000"/>
-          <w:sz w:val="24"/>
-          <w:szCs w:val="24"/>
-          <w:rtl w:val="0"/>
-        </w:rPr>
-        <w:t xml:space="preserve">పరిశీలన, పఠనం) </w:t>
-      </w:r>
-      <w:r>
-        <w:rPr>
-          <w:rFonts w:ascii="optos " w:cs="optos " w:eastAsia="optos " w:hAnsi="optos "/>
-          <w:sz w:val="24"/>
-          <w:szCs w:val="24"/>
-          <w:rtl w:val="0"/>
-        </w:rPr>
-        <w:t xml:space="preserve">చేయవలసిన ఆవశ్యకతను (need, అవసరము) ఎత్తిచూపారు. సాధకులు ప్రయోగాలు చేసి దీని వాదనలను (claim) ధృవీకరించుకోవాలని ప్రోత్సహించారు.</w:t>
-      </w:r>
-      <w:r>
-        <w:rPr>
-          <w:rtl w:val="0"/>
-        </w:rPr>
-      </w:r>
-    </w:p>
+    <w:sdt>
+      <w:sdtPr>
+        <w:tag w:val="goog_rdk_8"/>
+      </w:sdtPr>
+      <w:sdtContent>
+        <w:p>
+          <w:pPr>
+            <w:rPr>
+              <w:rFonts w:ascii="optos " w:cs="optos " w:eastAsia="optos " w:hAnsi="optos "/>
+              <w:sz w:val="28"/>
+              <w:szCs w:val="28"/>
+              <w:rPrChange w:author="Virata Pusuluri" w:id="0" w:date="2025-01-26T20:38:11Z">
+                <w:rPr>
+                  <w:rFonts w:ascii="optos " w:cs="optos " w:eastAsia="optos " w:hAnsi="optos "/>
+                </w:rPr>
+              </w:rPrChange>
+            </w:rPr>
+          </w:pPr>
+          <w:sdt>
+            <w:sdtPr>
+              <w:tag w:val="goog_rdk_0"/>
+            </w:sdtPr>
+            <w:sdtContent>
+              <w:r>
+                <w:rPr>
+                  <w:rFonts w:ascii="optos " w:cs="optos " w:eastAsia="optos " w:hAnsi="optos "/>
+                  <w:sz w:val="28"/>
+                  <w:szCs w:val="28"/>
+                  <w:rtl w:val="0"/>
+                  <w:rPrChange w:author="Virata Pusuluri" w:id="0" w:date="2025-01-26T20:38:11Z">
+                    <w:rPr>
+                      <w:rFonts w:ascii="optos " w:cs="optos " w:eastAsia="optos " w:hAnsi="optos "/>
+                      <w:sz w:val="24"/>
+                      <w:szCs w:val="24"/>
+                    </w:rPr>
+                  </w:rPrChange>
+                </w:rPr>
+                <w:t xml:space="preserve">శాస్త్రీయ మరియు నిష్పాక్షిక దృక్పథం (perspective)  : శ్రీ మాతాజీ సహజ యోగాన్ని </w:t>
+              </w:r>
+            </w:sdtContent>
+          </w:sdt>
+          <w:sdt>
+            <w:sdtPr>
+              <w:tag w:val="goog_rdk_1"/>
+            </w:sdtPr>
+            <w:sdtContent>
+              <w:r>
+                <w:rPr>
+                  <w:rFonts w:ascii="optos " w:cs="optos " w:eastAsia="optos " w:hAnsi="optos "/>
+                  <w:smallCaps w:val="0"/>
+                  <w:color w:val="000000"/>
+                  <w:sz w:val="28"/>
+                  <w:szCs w:val="28"/>
+                  <w:rtl w:val="0"/>
+                  <w:rPrChange w:author="Virata Pusuluri" w:id="0" w:date="2025-01-26T20:38:11Z">
+                    <w:rPr>
+                      <w:rFonts w:ascii="optos " w:cs="optos " w:eastAsia="optos " w:hAnsi="optos "/>
+                      <w:smallCaps w:val="0"/>
+                      <w:color w:val="000000"/>
+                      <w:sz w:val="24"/>
+                      <w:szCs w:val="24"/>
+                    </w:rPr>
+                  </w:rPrChange>
+                </w:rPr>
+                <w:t xml:space="preserve">నిష్పాక్షిక</w:t>
+              </w:r>
+            </w:sdtContent>
+          </w:sdt>
+          <w:sdt>
+            <w:sdtPr>
+              <w:tag w:val="goog_rdk_2"/>
+            </w:sdtPr>
+            <w:sdtContent>
+              <w:r>
+                <w:rPr>
+                  <w:rFonts w:ascii="optos " w:cs="optos " w:eastAsia="optos " w:hAnsi="optos "/>
+                  <w:sz w:val="28"/>
+                  <w:szCs w:val="28"/>
+                  <w:rtl w:val="0"/>
+                  <w:rPrChange w:author="Virata Pusuluri" w:id="0" w:date="2025-01-26T20:38:11Z">
+                    <w:rPr>
+                      <w:rFonts w:ascii="optos " w:cs="optos " w:eastAsia="optos " w:hAnsi="optos "/>
+                      <w:sz w:val="24"/>
+                      <w:szCs w:val="24"/>
+                    </w:rPr>
+                  </w:rPrChange>
+                </w:rPr>
+                <w:t xml:space="preserve"> (openminded), శాస్త్రీయ (scientific) విధానంలో (approach) </w:t>
+              </w:r>
+            </w:sdtContent>
+          </w:sdt>
+          <w:sdt>
+            <w:sdtPr>
+              <w:tag w:val="goog_rdk_3"/>
+            </w:sdtPr>
+            <w:sdtContent>
+              <w:r>
+                <w:rPr>
+                  <w:rFonts w:ascii="optos " w:cs="optos " w:eastAsia="optos " w:hAnsi="optos "/>
+                  <w:smallCaps w:val="0"/>
+                  <w:color w:val="000000"/>
+                  <w:sz w:val="28"/>
+                  <w:szCs w:val="28"/>
+                  <w:rtl w:val="0"/>
+                  <w:rPrChange w:author="Virata Pusuluri" w:id="0" w:date="2025-01-26T20:38:11Z">
+                    <w:rPr>
+                      <w:rFonts w:ascii="optos " w:cs="optos " w:eastAsia="optos " w:hAnsi="optos "/>
+                      <w:smallCaps w:val="0"/>
+                      <w:color w:val="000000"/>
+                      <w:sz w:val="24"/>
+                      <w:szCs w:val="24"/>
+                    </w:rPr>
+                  </w:rPrChange>
+                </w:rPr>
+                <w:t xml:space="preserve">అధ్యయనం</w:t>
+              </w:r>
+            </w:sdtContent>
+          </w:sdt>
+          <w:sdt>
+            <w:sdtPr>
+              <w:tag w:val="goog_rdk_4"/>
+            </w:sdtPr>
+            <w:sdtContent>
+              <w:r>
+                <w:rPr>
+                  <w:rFonts w:ascii="optos " w:cs="optos " w:eastAsia="optos " w:hAnsi="optos "/>
+                  <w:sz w:val="28"/>
+                  <w:szCs w:val="28"/>
+                  <w:rtl w:val="0"/>
+                  <w:rPrChange w:author="Virata Pusuluri" w:id="0" w:date="2025-01-26T20:38:11Z">
+                    <w:rPr>
+                      <w:rFonts w:ascii="optos " w:cs="optos " w:eastAsia="optos " w:hAnsi="optos "/>
+                      <w:sz w:val="24"/>
+                      <w:szCs w:val="24"/>
+                    </w:rPr>
+                  </w:rPrChange>
+                </w:rPr>
+                <w:t xml:space="preserve"> (study, </w:t>
+              </w:r>
+            </w:sdtContent>
+          </w:sdt>
+          <w:sdt>
+            <w:sdtPr>
+              <w:tag w:val="goog_rdk_5"/>
+            </w:sdtPr>
+            <w:sdtContent>
+              <w:r>
+                <w:rPr>
+                  <w:rFonts w:ascii="optos " w:cs="optos " w:eastAsia="optos " w:hAnsi="optos "/>
+                  <w:smallCaps w:val="0"/>
+                  <w:color w:val="000000"/>
+                  <w:sz w:val="28"/>
+                  <w:szCs w:val="28"/>
+                  <w:rtl w:val="0"/>
+                  <w:rPrChange w:author="Virata Pusuluri" w:id="0" w:date="2025-01-26T20:38:11Z">
+                    <w:rPr>
+                      <w:rFonts w:ascii="optos " w:cs="optos " w:eastAsia="optos " w:hAnsi="optos "/>
+                      <w:smallCaps w:val="0"/>
+                      <w:color w:val="000000"/>
+                      <w:sz w:val="24"/>
+                      <w:szCs w:val="24"/>
+                    </w:rPr>
+                  </w:rPrChange>
+                </w:rPr>
+                <w:t xml:space="preserve">పరిశీలన, పఠనం) </w:t>
+              </w:r>
+            </w:sdtContent>
+          </w:sdt>
+          <w:sdt>
+            <w:sdtPr>
+              <w:tag w:val="goog_rdk_6"/>
+            </w:sdtPr>
+            <w:sdtContent>
+              <w:r>
+                <w:rPr>
+                  <w:rFonts w:ascii="optos " w:cs="optos " w:eastAsia="optos " w:hAnsi="optos "/>
+                  <w:sz w:val="28"/>
+                  <w:szCs w:val="28"/>
+                  <w:rtl w:val="0"/>
+                  <w:rPrChange w:author="Virata Pusuluri" w:id="0" w:date="2025-01-26T20:38:11Z">
+                    <w:rPr>
+                      <w:rFonts w:ascii="optos " w:cs="optos " w:eastAsia="optos " w:hAnsi="optos "/>
+                      <w:sz w:val="24"/>
+                      <w:szCs w:val="24"/>
+                    </w:rPr>
+                  </w:rPrChange>
+                </w:rPr>
+                <w:t xml:space="preserve">చేయవలసిన ఆవశ్యకతను (need, అవసరము) ఎత్తిచూపారు. సాధకులు ప్రయోగాలు చేసి దీని వాదనలను (claim) ధృవీకరించుకోవాలని ప్రోత్సహించారు.</w:t>
+              </w:r>
+            </w:sdtContent>
+          </w:sdt>
+          <w:sdt>
+            <w:sdtPr>
+              <w:tag w:val="goog_rdk_7"/>
+            </w:sdtPr>
+            <w:sdtContent>
+              <w:r>
+                <w:rPr>
+                  <w:rtl w:val="0"/>
+                </w:rPr>
+              </w:r>
+            </w:sdtContent>
+          </w:sdt>
+        </w:p>
+      </w:sdtContent>
+    </w:sdt>
     <w:p>
       <w:pPr>
         <w:rPr>
@@ -1895,7 +2020,7 @@
 
 <file path=customXML/item1.xml><?xml version="1.0" encoding="utf-8"?>
 <go:gDocsCustomXmlDataStorage xmlns:go="http://customooxmlschemas.google.com/" xmlns:r="http://schemas.openxmlformats.org/officeDocument/2006/relationships" uri="GoogleDocsCustomDataVersion2">
-  <go:docsCustomData xmlns:go="http://customooxmlschemas.google.com/" roundtripDataSignature="AMtx7miQA1MItEOMsQGbTMvBB26QEoFF0g==">CgMxLjA4AGonChRzdWdnZXN0LmlzYzM4MGtvZzV3MxIPVmlyYXRhIFB1c3VsdXJpciExeDY0czhaV0FYMDJ6ZUNaMjc5cGgtZVlMbnMzX3AxU0Q=</go:docsCustomData>
+  <go:docsCustomData xmlns:go="http://customooxmlschemas.google.com/" roundtripDataSignature="AMtx7mjgvHo14xZv4enaAUa+KB0yJ7Aj/A==">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</go:docsCustomData>
 </go:gDocsCustomXmlDataStorage>
 </file>
 

</xml_diff>